<commit_message>
Fix typos and improve clarity in football stats tracking app requirements document
</commit_message>
<xml_diff>
--- a/Planning Documents/Football stats tracking app requirments braindump.docx
+++ b/Planning Documents/Football stats tracking app requirments braindump.docx
@@ -22,11 +22,9 @@
       <w:r>
         <w:t xml:space="preserve"> stats on a few key indicators during the game. Another point to remember that everything is in context of the inputting team, they don’t care about the </w:t>
       </w:r>
-      <w:proofErr w:type="spellStart"/>
-      <w:r>
-        <w:t>opoosing</w:t>
-      </w:r>
-      <w:proofErr w:type="spellEnd"/>
+      <w:r>
+        <w:t>opposing</w:t>
+      </w:r>
       <w:r>
         <w:t xml:space="preserve"> team, this is dedicated to the inputting team only, so when they input </w:t>
       </w:r>
@@ -694,10 +692,7 @@
         </w:numPr>
       </w:pPr>
       <w:r>
-        <w:t>Switch top level to kick</w:t>
-      </w:r>
-      <w:r>
-        <w:t>off</w:t>
+        <w:t>Switch top level to kickoff</w:t>
       </w:r>
     </w:p>
     <w:p>
@@ -721,25 +716,19 @@
         </w:numPr>
       </w:pPr>
       <w:r>
-        <w:t>Switch top level to kick</w:t>
-      </w:r>
-      <w:r>
-        <w:t>off</w:t>
-      </w:r>
-    </w:p>
-    <w:p>
-      <w:pPr>
-        <w:pStyle w:val="ListParagraph"/>
-        <w:numPr>
-          <w:ilvl w:val="3"/>
-          <w:numId w:val="1"/>
-        </w:numPr>
-      </w:pPr>
-      <w:r>
-        <w:t xml:space="preserve">If </w:t>
-      </w:r>
-      <w:r>
-        <w:t>PAT</w:t>
+        <w:t>Switch top level to kickoff</w:t>
+      </w:r>
+    </w:p>
+    <w:p>
+      <w:pPr>
+        <w:pStyle w:val="ListParagraph"/>
+        <w:numPr>
+          <w:ilvl w:val="3"/>
+          <w:numId w:val="1"/>
+        </w:numPr>
+      </w:pPr>
+      <w:r>
+        <w:t>If PAT</w:t>
       </w:r>
     </w:p>
     <w:p>
@@ -1304,23 +1293,11 @@
         </w:numPr>
       </w:pPr>
       <w:r>
-        <w:t xml:space="preserve">A resulting yard line before </w:t>
-      </w:r>
-      <w:r>
-        <w:t>return</w:t>
-      </w:r>
-      <w:r>
-        <w:t xml:space="preserve"> is applied screen shows up the same as the resulting yard </w:t>
+        <w:t xml:space="preserve">A resulting yard line before return is applied screen shows up the same as the resulting yard </w:t>
       </w:r>
       <w:r>
         <w:lastRenderedPageBreak/>
-        <w:t xml:space="preserve">line screen but then after it is entered a resulting yard line after </w:t>
-      </w:r>
-      <w:r>
-        <w:t>the return</w:t>
-      </w:r>
-      <w:r>
-        <w:t xml:space="preserve"> screen shows up so that too can be entered</w:t>
+        <w:t>line screen but then after it is entered a resulting yard line after the return screen shows up so that too can be entered</w:t>
       </w:r>
     </w:p>
     <w:p>
@@ -1356,20 +1333,409 @@
         </w:numPr>
       </w:pPr>
       <w:r>
+        <w:t>A resulting yard line before return is applied screen shows up the same as the resulting yard line screen but then after it is entered a resulting yard line after the return screen shows up so that too can be entered the a but then after it is entered a resulting yard line after penalty screen shows up so that too can be entered</w:t>
+      </w:r>
+    </w:p>
+    <w:p>
+      <w:pPr>
+        <w:pStyle w:val="ListParagraph"/>
+        <w:numPr>
+          <w:ilvl w:val="4"/>
+          <w:numId w:val="1"/>
+        </w:numPr>
+      </w:pPr>
+      <w:r>
+        <w:t>Fumble</w:t>
+      </w:r>
+    </w:p>
+    <w:p>
+      <w:pPr>
+        <w:pStyle w:val="ListParagraph"/>
+        <w:numPr>
+          <w:ilvl w:val="5"/>
+          <w:numId w:val="1"/>
+        </w:numPr>
+      </w:pPr>
+      <w:r>
+        <w:t>go to the resulting yard line screen described below</w:t>
+      </w:r>
+    </w:p>
+    <w:p>
+      <w:pPr>
+        <w:pStyle w:val="ListParagraph"/>
+        <w:numPr>
+          <w:ilvl w:val="5"/>
+          <w:numId w:val="1"/>
+        </w:numPr>
+      </w:pPr>
+      <w:r>
+        <w:t>switch top level to offense</w:t>
+      </w:r>
+    </w:p>
+    <w:p>
+      <w:pPr>
+        <w:pStyle w:val="ListParagraph"/>
+        <w:numPr>
+          <w:ilvl w:val="5"/>
+          <w:numId w:val="1"/>
+        </w:numPr>
+      </w:pPr>
+      <w:r>
+        <w:t>no yards are counted</w:t>
+      </w:r>
+    </w:p>
+    <w:p>
+      <w:pPr>
+        <w:pStyle w:val="ListParagraph"/>
+        <w:numPr>
+          <w:ilvl w:val="3"/>
+          <w:numId w:val="1"/>
+        </w:numPr>
+      </w:pPr>
+      <w:r>
+        <w:t>If field goal</w:t>
+      </w:r>
+    </w:p>
+    <w:p>
+      <w:pPr>
+        <w:pStyle w:val="ListParagraph"/>
+        <w:numPr>
+          <w:ilvl w:val="4"/>
+          <w:numId w:val="1"/>
+        </w:numPr>
+      </w:pPr>
+      <w:r>
+        <w:t>Successful</w:t>
+      </w:r>
+    </w:p>
+    <w:p>
+      <w:pPr>
+        <w:pStyle w:val="ListParagraph"/>
+        <w:numPr>
+          <w:ilvl w:val="5"/>
+          <w:numId w:val="1"/>
+        </w:numPr>
+      </w:pPr>
+      <w:proofErr w:type="gramStart"/>
+      <w:r>
+        <w:t>Switch</w:t>
+      </w:r>
+      <w:proofErr w:type="gramEnd"/>
+      <w:r>
+        <w:t xml:space="preserve"> top level to kick return</w:t>
+      </w:r>
+    </w:p>
+    <w:p>
+      <w:pPr>
+        <w:pStyle w:val="ListParagraph"/>
+        <w:numPr>
+          <w:ilvl w:val="4"/>
+          <w:numId w:val="1"/>
+        </w:numPr>
+      </w:pPr>
+      <w:r>
+        <w:t>Unsuccessful</w:t>
+      </w:r>
+    </w:p>
+    <w:p>
+      <w:pPr>
+        <w:pStyle w:val="ListParagraph"/>
+        <w:numPr>
+          <w:ilvl w:val="5"/>
+          <w:numId w:val="1"/>
+        </w:numPr>
+      </w:pPr>
+      <w:proofErr w:type="gramStart"/>
+      <w:r>
+        <w:t>Switch</w:t>
+      </w:r>
+      <w:proofErr w:type="gramEnd"/>
+      <w:r>
+        <w:t xml:space="preserve"> top level to kick return</w:t>
+      </w:r>
+    </w:p>
+    <w:p>
+      <w:pPr>
+        <w:pStyle w:val="ListParagraph"/>
+        <w:numPr>
+          <w:ilvl w:val="3"/>
+          <w:numId w:val="1"/>
+        </w:numPr>
+      </w:pPr>
+      <w:r>
+        <w:t>If PAT</w:t>
+      </w:r>
+    </w:p>
+    <w:p>
+      <w:pPr>
+        <w:pStyle w:val="ListParagraph"/>
+        <w:numPr>
+          <w:ilvl w:val="4"/>
+          <w:numId w:val="1"/>
+        </w:numPr>
+      </w:pPr>
+      <w:r>
+        <w:t>Successful</w:t>
+      </w:r>
+    </w:p>
+    <w:p>
+      <w:pPr>
+        <w:pStyle w:val="ListParagraph"/>
+        <w:numPr>
+          <w:ilvl w:val="5"/>
+          <w:numId w:val="1"/>
+        </w:numPr>
+      </w:pPr>
+      <w:r>
+        <w:t>Switch top level to kickoff</w:t>
+      </w:r>
+    </w:p>
+    <w:p>
+      <w:pPr>
+        <w:pStyle w:val="ListParagraph"/>
+        <w:numPr>
+          <w:ilvl w:val="4"/>
+          <w:numId w:val="1"/>
+        </w:numPr>
+      </w:pPr>
+      <w:r>
+        <w:t>Unsuccessful</w:t>
+      </w:r>
+    </w:p>
+    <w:p>
+      <w:pPr>
+        <w:pStyle w:val="ListParagraph"/>
+        <w:numPr>
+          <w:ilvl w:val="5"/>
+          <w:numId w:val="1"/>
+        </w:numPr>
+      </w:pPr>
+      <w:r>
+        <w:t>Switch top level to kickoff</w:t>
+      </w:r>
+    </w:p>
+    <w:p>
+      <w:pPr>
+        <w:pStyle w:val="ListParagraph"/>
+        <w:numPr>
+          <w:ilvl w:val="3"/>
+          <w:numId w:val="1"/>
+        </w:numPr>
+      </w:pPr>
+      <w:r>
+        <w:t>If 2PT Try</w:t>
+      </w:r>
+    </w:p>
+    <w:p>
+      <w:pPr>
+        <w:pStyle w:val="ListParagraph"/>
+        <w:numPr>
+          <w:ilvl w:val="4"/>
+          <w:numId w:val="1"/>
+        </w:numPr>
+      </w:pPr>
+      <w:r>
+        <w:t>Successful</w:t>
+      </w:r>
+    </w:p>
+    <w:p>
+      <w:pPr>
+        <w:pStyle w:val="ListParagraph"/>
+        <w:numPr>
+          <w:ilvl w:val="5"/>
+          <w:numId w:val="1"/>
+        </w:numPr>
+      </w:pPr>
+      <w:r>
+        <w:t>Switch top level to kickoff</w:t>
+      </w:r>
+    </w:p>
+    <w:p>
+      <w:pPr>
+        <w:pStyle w:val="ListParagraph"/>
+        <w:numPr>
+          <w:ilvl w:val="4"/>
+          <w:numId w:val="1"/>
+        </w:numPr>
+      </w:pPr>
+      <w:r>
+        <w:t>Unsuccessful</w:t>
+      </w:r>
+    </w:p>
+    <w:p>
+      <w:pPr>
+        <w:pStyle w:val="ListParagraph"/>
+        <w:numPr>
+          <w:ilvl w:val="5"/>
+          <w:numId w:val="1"/>
+        </w:numPr>
+      </w:pPr>
+      <w:r>
+        <w:t>Switch top level to kickoff</w:t>
+      </w:r>
+    </w:p>
+    <w:p>
+      <w:pPr>
+        <w:pStyle w:val="ListParagraph"/>
+        <w:numPr>
+          <w:ilvl w:val="3"/>
+          <w:numId w:val="1"/>
+        </w:numPr>
+      </w:pPr>
+      <w:r>
+        <w:t>If interception</w:t>
+      </w:r>
+    </w:p>
+    <w:p>
+      <w:pPr>
+        <w:pStyle w:val="ListParagraph"/>
+        <w:numPr>
+          <w:ilvl w:val="4"/>
+          <w:numId w:val="1"/>
+        </w:numPr>
+      </w:pPr>
+      <w:r>
+        <w:t>Go to the resulting yard line screen described below</w:t>
+      </w:r>
+    </w:p>
+    <w:p>
+      <w:pPr>
+        <w:pStyle w:val="ListParagraph"/>
+        <w:numPr>
+          <w:ilvl w:val="4"/>
+          <w:numId w:val="1"/>
+        </w:numPr>
+      </w:pPr>
+      <w:r>
+        <w:t>Switch top level to offense</w:t>
+      </w:r>
+    </w:p>
+    <w:p>
+      <w:pPr>
+        <w:pStyle w:val="ListParagraph"/>
+        <w:numPr>
+          <w:ilvl w:val="3"/>
+          <w:numId w:val="1"/>
+        </w:numPr>
+      </w:pPr>
+      <w:r>
+        <w:t xml:space="preserve">If fumble </w:t>
+      </w:r>
+    </w:p>
+    <w:p>
+      <w:pPr>
+        <w:pStyle w:val="ListParagraph"/>
+        <w:numPr>
+          <w:ilvl w:val="4"/>
+          <w:numId w:val="1"/>
+        </w:numPr>
+      </w:pPr>
+      <w:r>
+        <w:t>go to the resulting yard line screen described below</w:t>
+      </w:r>
+    </w:p>
+    <w:p>
+      <w:pPr>
+        <w:pStyle w:val="ListParagraph"/>
+        <w:numPr>
+          <w:ilvl w:val="4"/>
+          <w:numId w:val="1"/>
+        </w:numPr>
+      </w:pPr>
+      <w:r>
+        <w:lastRenderedPageBreak/>
+        <w:t>switch top level to offense</w:t>
+      </w:r>
+    </w:p>
+    <w:p>
+      <w:pPr>
+        <w:pStyle w:val="ListParagraph"/>
+        <w:numPr>
+          <w:ilvl w:val="1"/>
+          <w:numId w:val="1"/>
+        </w:numPr>
+      </w:pPr>
+      <w:r>
+        <w:t>Kickoff</w:t>
+      </w:r>
+    </w:p>
+    <w:p>
+      <w:pPr>
+        <w:pStyle w:val="ListParagraph"/>
+        <w:numPr>
+          <w:ilvl w:val="2"/>
+          <w:numId w:val="1"/>
+        </w:numPr>
+      </w:pPr>
+      <w:r>
+        <w:t>Results</w:t>
+      </w:r>
+    </w:p>
+    <w:p>
+      <w:pPr>
+        <w:pStyle w:val="ListParagraph"/>
+        <w:numPr>
+          <w:ilvl w:val="3"/>
+          <w:numId w:val="1"/>
+        </w:numPr>
+      </w:pPr>
+      <w:r>
+        <w:t>w/o penalty</w:t>
+      </w:r>
+    </w:p>
+    <w:p>
+      <w:pPr>
+        <w:pStyle w:val="ListParagraph"/>
+        <w:numPr>
+          <w:ilvl w:val="4"/>
+          <w:numId w:val="1"/>
+        </w:numPr>
+      </w:pPr>
+      <w:r>
         <w:t>A resulting yard line before return is applied screen shows up the same as the resulting yard line screen but then after it is entered a resulting yard line after the return screen shows up so that too can be entered</w:t>
       </w:r>
-      <w:r>
-        <w:t xml:space="preserve"> the a </w:t>
-      </w:r>
-      <w:r>
-        <w:t>but then after it is entered a resulting yard line after penalty screen shows up so that too can be entered</w:t>
-      </w:r>
-    </w:p>
-    <w:p>
-      <w:pPr>
-        <w:pStyle w:val="ListParagraph"/>
-        <w:numPr>
-          <w:ilvl w:val="4"/>
+    </w:p>
+    <w:p>
+      <w:pPr>
+        <w:pStyle w:val="ListParagraph"/>
+        <w:numPr>
+          <w:ilvl w:val="4"/>
+          <w:numId w:val="1"/>
+        </w:numPr>
+      </w:pPr>
+      <w:r>
+        <w:t>Go to the resulting yard line screen described below</w:t>
+      </w:r>
+    </w:p>
+    <w:p>
+      <w:pPr>
+        <w:pStyle w:val="ListParagraph"/>
+        <w:numPr>
+          <w:ilvl w:val="3"/>
+          <w:numId w:val="1"/>
+        </w:numPr>
+      </w:pPr>
+      <w:r>
+        <w:t>w/ penalty</w:t>
+      </w:r>
+    </w:p>
+    <w:p>
+      <w:pPr>
+        <w:pStyle w:val="ListParagraph"/>
+        <w:numPr>
+          <w:ilvl w:val="4"/>
+          <w:numId w:val="1"/>
+        </w:numPr>
+      </w:pPr>
+      <w:r>
+        <w:t>A resulting yard line before return is applied screen shows up the same as the resulting yard line screen but then after it is entered a resulting yard line after the return screen shows up so that too can be entered the a but then after it is entered a resulting yard line after penalty screen shows up so that too can be entered</w:t>
+      </w:r>
+    </w:p>
+    <w:p>
+      <w:pPr>
+        <w:pStyle w:val="ListParagraph"/>
+        <w:numPr>
+          <w:ilvl w:val="3"/>
           <w:numId w:val="1"/>
         </w:numPr>
       </w:pPr>
@@ -1381,7 +1747,7 @@
       <w:pPr>
         <w:pStyle w:val="ListParagraph"/>
         <w:numPr>
-          <w:ilvl w:val="5"/>
+          <w:ilvl w:val="4"/>
           <w:numId w:val="1"/>
         </w:numPr>
       </w:pPr>
@@ -1393,7 +1759,7 @@
       <w:pPr>
         <w:pStyle w:val="ListParagraph"/>
         <w:numPr>
-          <w:ilvl w:val="5"/>
+          <w:ilvl w:val="4"/>
           <w:numId w:val="1"/>
         </w:numPr>
       </w:pPr>
@@ -1405,7 +1771,7 @@
       <w:pPr>
         <w:pStyle w:val="ListParagraph"/>
         <w:numPr>
-          <w:ilvl w:val="5"/>
+          <w:ilvl w:val="4"/>
           <w:numId w:val="1"/>
         </w:numPr>
       </w:pPr>
@@ -1417,205 +1783,48 @@
       <w:pPr>
         <w:pStyle w:val="ListParagraph"/>
         <w:numPr>
-          <w:ilvl w:val="3"/>
-          <w:numId w:val="1"/>
-        </w:numPr>
-      </w:pPr>
-      <w:r>
-        <w:t>If field goal</w:t>
-      </w:r>
-    </w:p>
-    <w:p>
-      <w:pPr>
-        <w:pStyle w:val="ListParagraph"/>
-        <w:numPr>
-          <w:ilvl w:val="4"/>
-          <w:numId w:val="1"/>
-        </w:numPr>
-      </w:pPr>
-      <w:r>
-        <w:t>Successful</w:t>
-      </w:r>
-    </w:p>
-    <w:p>
-      <w:pPr>
-        <w:pStyle w:val="ListParagraph"/>
-        <w:numPr>
-          <w:ilvl w:val="5"/>
-          <w:numId w:val="1"/>
-        </w:numPr>
-      </w:pPr>
-      <w:proofErr w:type="gramStart"/>
-      <w:r>
-        <w:t>Switch</w:t>
-      </w:r>
-      <w:proofErr w:type="gramEnd"/>
-      <w:r>
-        <w:t xml:space="preserve"> top level to kick return</w:t>
-      </w:r>
-    </w:p>
-    <w:p>
-      <w:pPr>
-        <w:pStyle w:val="ListParagraph"/>
-        <w:numPr>
-          <w:ilvl w:val="4"/>
-          <w:numId w:val="1"/>
-        </w:numPr>
-      </w:pPr>
-      <w:r>
-        <w:t>Unsuccessful</w:t>
-      </w:r>
-    </w:p>
-    <w:p>
-      <w:pPr>
-        <w:pStyle w:val="ListParagraph"/>
-        <w:numPr>
-          <w:ilvl w:val="5"/>
-          <w:numId w:val="1"/>
-        </w:numPr>
-      </w:pPr>
-      <w:proofErr w:type="gramStart"/>
-      <w:r>
-        <w:t>Switch</w:t>
-      </w:r>
-      <w:proofErr w:type="gramEnd"/>
-      <w:r>
-        <w:t xml:space="preserve"> top level to kick return</w:t>
-      </w:r>
-    </w:p>
-    <w:p>
-      <w:pPr>
-        <w:pStyle w:val="ListParagraph"/>
-        <w:numPr>
-          <w:ilvl w:val="3"/>
-          <w:numId w:val="1"/>
-        </w:numPr>
-      </w:pPr>
-      <w:r>
-        <w:t>If PAT</w:t>
-      </w:r>
-    </w:p>
-    <w:p>
-      <w:pPr>
-        <w:pStyle w:val="ListParagraph"/>
-        <w:numPr>
-          <w:ilvl w:val="4"/>
-          <w:numId w:val="1"/>
-        </w:numPr>
-      </w:pPr>
-      <w:r>
-        <w:t>Successful</w:t>
-      </w:r>
-    </w:p>
-    <w:p>
-      <w:pPr>
-        <w:pStyle w:val="ListParagraph"/>
-        <w:numPr>
-          <w:ilvl w:val="5"/>
-          <w:numId w:val="1"/>
-        </w:numPr>
-      </w:pPr>
-      <w:r>
-        <w:t>Switch top level to kickoff</w:t>
-      </w:r>
-    </w:p>
-    <w:p>
-      <w:pPr>
-        <w:pStyle w:val="ListParagraph"/>
-        <w:numPr>
-          <w:ilvl w:val="4"/>
-          <w:numId w:val="1"/>
-        </w:numPr>
-      </w:pPr>
-      <w:r>
-        <w:t>Unsuccessful</w:t>
-      </w:r>
-    </w:p>
-    <w:p>
-      <w:pPr>
-        <w:pStyle w:val="ListParagraph"/>
-        <w:numPr>
-          <w:ilvl w:val="5"/>
-          <w:numId w:val="1"/>
-        </w:numPr>
-      </w:pPr>
-      <w:r>
-        <w:t>Switch top level to kickoff</w:t>
-      </w:r>
-    </w:p>
-    <w:p>
-      <w:pPr>
-        <w:pStyle w:val="ListParagraph"/>
-        <w:numPr>
-          <w:ilvl w:val="3"/>
-          <w:numId w:val="1"/>
-        </w:numPr>
-      </w:pPr>
-      <w:r>
-        <w:t xml:space="preserve">If </w:t>
-      </w:r>
-      <w:r>
-        <w:t>2PT Try</w:t>
-      </w:r>
-    </w:p>
-    <w:p>
-      <w:pPr>
-        <w:pStyle w:val="ListParagraph"/>
-        <w:numPr>
-          <w:ilvl w:val="4"/>
-          <w:numId w:val="1"/>
-        </w:numPr>
-      </w:pPr>
-      <w:r>
-        <w:t>Successful</w:t>
-      </w:r>
-    </w:p>
-    <w:p>
-      <w:pPr>
-        <w:pStyle w:val="ListParagraph"/>
-        <w:numPr>
-          <w:ilvl w:val="5"/>
-          <w:numId w:val="1"/>
-        </w:numPr>
-      </w:pPr>
-      <w:r>
-        <w:t>Switch top level to kickoff</w:t>
-      </w:r>
-    </w:p>
-    <w:p>
-      <w:pPr>
-        <w:pStyle w:val="ListParagraph"/>
-        <w:numPr>
-          <w:ilvl w:val="4"/>
-          <w:numId w:val="1"/>
-        </w:numPr>
-      </w:pPr>
-      <w:r>
-        <w:t>Unsuccessful</w:t>
-      </w:r>
-    </w:p>
-    <w:p>
-      <w:pPr>
-        <w:pStyle w:val="ListParagraph"/>
-        <w:numPr>
-          <w:ilvl w:val="5"/>
-          <w:numId w:val="1"/>
-        </w:numPr>
-      </w:pPr>
-      <w:r>
-        <w:t>Switch top level to kickoff</w:t>
-      </w:r>
-    </w:p>
-    <w:p>
-      <w:pPr>
-        <w:pStyle w:val="ListParagraph"/>
-        <w:numPr>
-          <w:ilvl w:val="3"/>
-          <w:numId w:val="1"/>
-        </w:numPr>
-      </w:pPr>
-      <w:r>
-        <w:t>If interception</w:t>
+          <w:ilvl w:val="1"/>
+          <w:numId w:val="1"/>
+        </w:numPr>
+      </w:pPr>
+      <w:r>
+        <w:t>Kick Return</w:t>
+      </w:r>
+    </w:p>
+    <w:p>
+      <w:pPr>
+        <w:pStyle w:val="ListParagraph"/>
+        <w:numPr>
+          <w:ilvl w:val="2"/>
+          <w:numId w:val="1"/>
+        </w:numPr>
+      </w:pPr>
+      <w:r>
+        <w:t>Results</w:t>
+      </w:r>
+    </w:p>
+    <w:p>
+      <w:pPr>
+        <w:pStyle w:val="ListParagraph"/>
+        <w:numPr>
+          <w:ilvl w:val="3"/>
+          <w:numId w:val="1"/>
+        </w:numPr>
+      </w:pPr>
+      <w:r>
+        <w:t>w/o penalty</w:t>
+      </w:r>
+    </w:p>
+    <w:p>
+      <w:pPr>
+        <w:pStyle w:val="ListParagraph"/>
+        <w:numPr>
+          <w:ilvl w:val="4"/>
+          <w:numId w:val="1"/>
+        </w:numPr>
+      </w:pPr>
+      <w:r>
+        <w:t>A resulting yard line before return is applied screen shows up the same as the resulting yard line screen but then after it is entered a resulting yard line after the return screen shows up so that too can be entered</w:t>
       </w:r>
     </w:p>
     <w:p>
@@ -1634,27 +1843,36 @@
       <w:pPr>
         <w:pStyle w:val="ListParagraph"/>
         <w:numPr>
-          <w:ilvl w:val="4"/>
-          <w:numId w:val="1"/>
-        </w:numPr>
-      </w:pPr>
-      <w:r>
-        <w:t xml:space="preserve">Switch top level to </w:t>
-      </w:r>
-      <w:r>
-        <w:t>offense</w:t>
-      </w:r>
-    </w:p>
-    <w:p>
-      <w:pPr>
-        <w:pStyle w:val="ListParagraph"/>
-        <w:numPr>
-          <w:ilvl w:val="3"/>
-          <w:numId w:val="1"/>
-        </w:numPr>
-      </w:pPr>
-      <w:r>
-        <w:t xml:space="preserve">If fumble </w:t>
+          <w:ilvl w:val="3"/>
+          <w:numId w:val="1"/>
+        </w:numPr>
+      </w:pPr>
+      <w:r>
+        <w:t>w/ penalty</w:t>
+      </w:r>
+    </w:p>
+    <w:p>
+      <w:pPr>
+        <w:pStyle w:val="ListParagraph"/>
+        <w:numPr>
+          <w:ilvl w:val="4"/>
+          <w:numId w:val="1"/>
+        </w:numPr>
+      </w:pPr>
+      <w:r>
+        <w:t>A resulting yard line before return is applied screen shows up the same as the resulting yard line screen but then after it is entered a resulting yard line after the return screen shows up so that too can be entered the a but then after it is entered a resulting yard line after penalty screen shows up so that too can be entered</w:t>
+      </w:r>
+    </w:p>
+    <w:p>
+      <w:pPr>
+        <w:pStyle w:val="ListParagraph"/>
+        <w:numPr>
+          <w:ilvl w:val="3"/>
+          <w:numId w:val="1"/>
+        </w:numPr>
+      </w:pPr>
+      <w:r>
+        <w:t>Fumble</w:t>
       </w:r>
     </w:p>
     <w:p>
@@ -1678,266 +1896,7 @@
         </w:numPr>
       </w:pPr>
       <w:r>
-        <w:lastRenderedPageBreak/>
-        <w:t xml:space="preserve">switch top level to </w:t>
-      </w:r>
-      <w:r>
-        <w:t>offense</w:t>
-      </w:r>
-    </w:p>
-    <w:p>
-      <w:pPr>
-        <w:pStyle w:val="ListParagraph"/>
-        <w:numPr>
-          <w:ilvl w:val="1"/>
-          <w:numId w:val="1"/>
-        </w:numPr>
-      </w:pPr>
-      <w:r>
-        <w:t>Kickoff</w:t>
-      </w:r>
-    </w:p>
-    <w:p>
-      <w:pPr>
-        <w:pStyle w:val="ListParagraph"/>
-        <w:numPr>
-          <w:ilvl w:val="2"/>
-          <w:numId w:val="1"/>
-        </w:numPr>
-      </w:pPr>
-      <w:r>
-        <w:t>Results</w:t>
-      </w:r>
-    </w:p>
-    <w:p>
-      <w:pPr>
-        <w:pStyle w:val="ListParagraph"/>
-        <w:numPr>
-          <w:ilvl w:val="3"/>
-          <w:numId w:val="1"/>
-        </w:numPr>
-      </w:pPr>
-      <w:r>
-        <w:t>w/o penalty</w:t>
-      </w:r>
-    </w:p>
-    <w:p>
-      <w:pPr>
-        <w:pStyle w:val="ListParagraph"/>
-        <w:numPr>
-          <w:ilvl w:val="4"/>
-          <w:numId w:val="1"/>
-        </w:numPr>
-      </w:pPr>
-      <w:r>
-        <w:t>A resulting yard line before return is applied screen shows up the same as the resulting yard line screen but then after it is entered a resulting yard line after the return screen shows up so that too can be entered</w:t>
-      </w:r>
-    </w:p>
-    <w:p>
-      <w:pPr>
-        <w:pStyle w:val="ListParagraph"/>
-        <w:numPr>
-          <w:ilvl w:val="4"/>
-          <w:numId w:val="1"/>
-        </w:numPr>
-      </w:pPr>
-      <w:r>
-        <w:t>Go to the resulting yard line screen described below</w:t>
-      </w:r>
-    </w:p>
-    <w:p>
-      <w:pPr>
-        <w:pStyle w:val="ListParagraph"/>
-        <w:numPr>
-          <w:ilvl w:val="3"/>
-          <w:numId w:val="1"/>
-        </w:numPr>
-      </w:pPr>
-      <w:r>
-        <w:t>w/ penalty</w:t>
-      </w:r>
-    </w:p>
-    <w:p>
-      <w:pPr>
-        <w:pStyle w:val="ListParagraph"/>
-        <w:numPr>
-          <w:ilvl w:val="4"/>
-          <w:numId w:val="1"/>
-        </w:numPr>
-      </w:pPr>
-      <w:r>
-        <w:t>A resulting yard line before return is applied screen shows up the same as the resulting yard line screen but then after it is entered a resulting yard line after the return screen shows up so that too can be entered the a but then after it is entered a resulting yard line after penalty screen shows up so that too can be entered</w:t>
-      </w:r>
-    </w:p>
-    <w:p>
-      <w:pPr>
-        <w:pStyle w:val="ListParagraph"/>
-        <w:numPr>
-          <w:ilvl w:val="3"/>
-          <w:numId w:val="1"/>
-        </w:numPr>
-      </w:pPr>
-      <w:r>
-        <w:t>Fumble</w:t>
-      </w:r>
-    </w:p>
-    <w:p>
-      <w:pPr>
-        <w:pStyle w:val="ListParagraph"/>
-        <w:numPr>
-          <w:ilvl w:val="4"/>
-          <w:numId w:val="1"/>
-        </w:numPr>
-      </w:pPr>
-      <w:r>
-        <w:t>go to the resulting yard line screen described below</w:t>
-      </w:r>
-    </w:p>
-    <w:p>
-      <w:pPr>
-        <w:pStyle w:val="ListParagraph"/>
-        <w:numPr>
-          <w:ilvl w:val="4"/>
-          <w:numId w:val="1"/>
-        </w:numPr>
-      </w:pPr>
-      <w:r>
-        <w:t>switch top level to offense</w:t>
-      </w:r>
-    </w:p>
-    <w:p>
-      <w:pPr>
-        <w:pStyle w:val="ListParagraph"/>
-        <w:numPr>
-          <w:ilvl w:val="4"/>
-          <w:numId w:val="1"/>
-        </w:numPr>
-      </w:pPr>
-      <w:r>
-        <w:t>no yards are counted</w:t>
-      </w:r>
-    </w:p>
-    <w:p>
-      <w:pPr>
-        <w:pStyle w:val="ListParagraph"/>
-        <w:numPr>
-          <w:ilvl w:val="1"/>
-          <w:numId w:val="1"/>
-        </w:numPr>
-      </w:pPr>
-      <w:r>
-        <w:t>Kick Return</w:t>
-      </w:r>
-    </w:p>
-    <w:p>
-      <w:pPr>
-        <w:pStyle w:val="ListParagraph"/>
-        <w:numPr>
-          <w:ilvl w:val="2"/>
-          <w:numId w:val="1"/>
-        </w:numPr>
-      </w:pPr>
-      <w:r>
-        <w:t>Results</w:t>
-      </w:r>
-    </w:p>
-    <w:p>
-      <w:pPr>
-        <w:pStyle w:val="ListParagraph"/>
-        <w:numPr>
-          <w:ilvl w:val="3"/>
-          <w:numId w:val="1"/>
-        </w:numPr>
-      </w:pPr>
-      <w:r>
-        <w:t>w/o penalty</w:t>
-      </w:r>
-    </w:p>
-    <w:p>
-      <w:pPr>
-        <w:pStyle w:val="ListParagraph"/>
-        <w:numPr>
-          <w:ilvl w:val="4"/>
-          <w:numId w:val="1"/>
-        </w:numPr>
-      </w:pPr>
-      <w:r>
-        <w:t>A resulting yard line before return is applied screen shows up the same as the resulting yard line screen but then after it is entered a resulting yard line after the return screen shows up so that too can be entered</w:t>
-      </w:r>
-    </w:p>
-    <w:p>
-      <w:pPr>
-        <w:pStyle w:val="ListParagraph"/>
-        <w:numPr>
-          <w:ilvl w:val="4"/>
-          <w:numId w:val="1"/>
-        </w:numPr>
-      </w:pPr>
-      <w:r>
-        <w:t>Go to the resulting yard line screen described below</w:t>
-      </w:r>
-    </w:p>
-    <w:p>
-      <w:pPr>
-        <w:pStyle w:val="ListParagraph"/>
-        <w:numPr>
-          <w:ilvl w:val="3"/>
-          <w:numId w:val="1"/>
-        </w:numPr>
-      </w:pPr>
-      <w:r>
-        <w:t>w/ penalty</w:t>
-      </w:r>
-    </w:p>
-    <w:p>
-      <w:pPr>
-        <w:pStyle w:val="ListParagraph"/>
-        <w:numPr>
-          <w:ilvl w:val="4"/>
-          <w:numId w:val="1"/>
-        </w:numPr>
-      </w:pPr>
-      <w:r>
-        <w:t>A resulting yard line before return is applied screen shows up the same as the resulting yard line screen but then after it is entered a resulting yard line after the return screen shows up so that too can be entered the a but then after it is entered a resulting yard line after penalty screen shows up so that too can be entered</w:t>
-      </w:r>
-    </w:p>
-    <w:p>
-      <w:pPr>
-        <w:pStyle w:val="ListParagraph"/>
-        <w:numPr>
-          <w:ilvl w:val="3"/>
-          <w:numId w:val="1"/>
-        </w:numPr>
-      </w:pPr>
-      <w:r>
-        <w:t>Fumble</w:t>
-      </w:r>
-    </w:p>
-    <w:p>
-      <w:pPr>
-        <w:pStyle w:val="ListParagraph"/>
-        <w:numPr>
-          <w:ilvl w:val="4"/>
-          <w:numId w:val="1"/>
-        </w:numPr>
-      </w:pPr>
-      <w:r>
-        <w:t>go to the resulting yard line screen described below</w:t>
-      </w:r>
-    </w:p>
-    <w:p>
-      <w:pPr>
-        <w:pStyle w:val="ListParagraph"/>
-        <w:numPr>
-          <w:ilvl w:val="4"/>
-          <w:numId w:val="1"/>
-        </w:numPr>
-      </w:pPr>
-      <w:r>
-        <w:t xml:space="preserve">switch top level to </w:t>
-      </w:r>
-      <w:r>
-        <w:t>defense</w:t>
+        <w:t>switch top level to defense</w:t>
       </w:r>
     </w:p>
     <w:p>
@@ -2156,10 +2115,7 @@
         </w:numPr>
       </w:pPr>
       <w:r>
-        <w:t xml:space="preserve">Penalty yards </w:t>
-      </w:r>
-      <w:r>
-        <w:t>(Negative or positive yards calculated from resulting yard line to line of scrimmage yard line)</w:t>
+        <w:t>Penalty yards (Negative or positive yards calculated from resulting yard line to line of scrimmage yard line)</w:t>
       </w:r>
     </w:p>
     <w:p>

</xml_diff>